<commit_message>
Avoid double change log entry
</commit_message>
<xml_diff>
--- a/work-in-progress/PEPPOL-EDN-Service-Metadata-Publishing-1.2.0-2021-02-24.docx
+++ b/work-in-progress/PEPPOL-EDN-Service-Metadata-Publishing-1.2.0-2021-02-24.docx
@@ -1070,14 +1070,6 @@
           <w:p>
             <w:r>
               <w:t>Changed the Canonicalization Algorithm from “Exclusive” to “Inclusive”</w:t>
-            </w:r>
-          </w:p>
-          <w:p>
-            <w:r>
-              <w:t>Fixed</w:t>
-            </w:r>
-            <w:r>
-              <w:t xml:space="preserve"> the URL of the XML DSig specification</w:t>
             </w:r>
           </w:p>
         </w:tc>
@@ -25802,14 +25794,14 @@
         <v:path o:extrusionok="f" gradientshapeok="t" o:connecttype="rect"/>
         <o:lock v:ext="edit" aspectratio="t"/>
       </v:shapetype>
-      <v:shape id="_x0000_i1094" type="#_x0000_t75" style="width:157.75pt;height:276.1pt" o:bullet="t">
+      <v:shape id="_x0000_i1318" type="#_x0000_t75" style="width:157.75pt;height:276.1pt" o:bullet="t">
         <v:imagedata r:id="rId1" o:title=""/>
       </v:shape>
     </w:pict>
   </w:numPicBullet>
   <w:numPicBullet w:numPicBulletId="1">
     <w:pict>
-      <v:shape id="_x0000_i1095" type="#_x0000_t75" style="width:310.55pt;height:276.1pt" o:bullet="t">
+      <v:shape id="_x0000_i1319" type="#_x0000_t75" style="width:310.55pt;height:276.1pt" o:bullet="t">
         <v:imagedata r:id="rId2" o:title=""/>
       </v:shape>
     </w:pict>

</xml_diff>